<commit_message>
Se agregan botones al menú, se inicia ventana login.
</commit_message>
<xml_diff>
--- a/Proyecyo transportes.docx
+++ b/Proyecyo transportes.docx
@@ -54,8 +54,10 @@
         </w:numPr>
       </w:pPr>
       <w:r>
-        <w:t>Servicio al cliente a bordo</w:t>
-      </w:r>
+        <w:t>Personal a bordo</w:t>
+      </w:r>
+      <w:bookmarkStart w:id="0" w:name="_GoBack"/>
+      <w:bookmarkEnd w:id="0"/>
     </w:p>
     <w:p>
       <w:pPr>
@@ -78,13 +80,7 @@
         </w:numPr>
       </w:pPr>
       <w:r>
-        <w:t xml:space="preserve">Lugares </w:t>
-      </w:r>
-      <w:r>
-        <w:t>Salida</w:t>
-      </w:r>
-      <w:r>
-        <w:t>/Destino</w:t>
+        <w:t>Lugares Salida/Destino</w:t>
       </w:r>
     </w:p>
     <w:p>
@@ -151,8 +147,6 @@
       <w:r>
         <w:t>Control de usuarios</w:t>
       </w:r>
-      <w:bookmarkStart w:id="0" w:name="_GoBack"/>
-      <w:bookmarkEnd w:id="0"/>
     </w:p>
     <w:sectPr>
       <w:pgSz w:w="11906" w:h="16838"/>

</xml_diff>